<commit_message>
Minor change in usability test paper + added label to enums.tex
</commit_message>
<xml_diff>
--- a/Documentation/Notes/UsabilityTest/ArtShare usability test.docx
+++ b/Documentation/Notes/UsabilityTest/ArtShare usability test.docx
@@ -101,7 +101,13 @@
     </w:p>
     <w:p>
       <w:r>
-        <w:t>Du har hørt om en film, der hedder ”The ________ Men” (hvor _____ er et ord, du ikke kan huske). Du søger på ”The” og leder efter filmen.</w:t>
+        <w:t>Du har hørt om en film, der hedder ”The ________ Men” (hvor _____ er et ord, du ikke kan huske). Du søger på ”The” og leder efter filmen</w:t>
+      </w:r>
+      <w:r>
+        <w:t xml:space="preserve"> på søgeresultatsiden</w:t>
+      </w:r>
+      <w:r>
+        <w:t>.</w:t>
       </w:r>
     </w:p>
     <w:p>
@@ -153,7 +159,12 @@
         </w:rPr>
       </w:pPr>
       <w:r>
-        <w:t>Du kommer i tanker om, at du har en aftale og vil derfor logge ud inden du går.</w:t>
+        <w:t>Du kommer i tan</w:t>
+      </w:r>
+      <w:bookmarkStart w:id="0" w:name="_GoBack"/>
+      <w:bookmarkEnd w:id="0"/>
+      <w:r>
+        <w:t>ker om, at du har en aftale og vil derfor logge ud inden du går.</w:t>
       </w:r>
     </w:p>
     <w:p>
@@ -272,8 +283,6 @@
       <w:r>
         <w:t xml:space="preserve"> </w:t>
       </w:r>
-      <w:bookmarkStart w:id="0" w:name="_GoBack"/>
-      <w:bookmarkEnd w:id="0"/>
       <w:r>
         <w:t>12</w:t>
       </w:r>

</xml_diff>